<commit_message>
Setting game up at home, updating journal
</commit_message>
<xml_diff>
--- a/Game Dev Journal.docx
+++ b/Game Dev Journal.docx
@@ -1019,6 +1019,238 @@
         </w:drawing>
       </w:r>
     </w:p>
+    <w:p>
+      <w:pPr>
+        <w:rPr>
+          <w:i/>
+          <w:iCs/>
+          <w:sz w:val="28"/>
+          <w:szCs w:val="28"/>
+        </w:rPr>
+      </w:pPr>
+    </w:p>
+    <w:p>
+      <w:pPr>
+        <w:rPr>
+          <w:i/>
+          <w:iCs/>
+          <w:sz w:val="28"/>
+          <w:szCs w:val="28"/>
+        </w:rPr>
+      </w:pPr>
+    </w:p>
+    <w:p>
+      <w:pPr>
+        <w:rPr>
+          <w:b/>
+          <w:bCs/>
+          <w:sz w:val="32"/>
+          <w:szCs w:val="32"/>
+        </w:rPr>
+      </w:pPr>
+      <w:r>
+        <w:rPr>
+          <w:b/>
+          <w:bCs/>
+          <w:sz w:val="32"/>
+          <w:szCs w:val="32"/>
+        </w:rPr>
+        <w:t>31</w:t>
+      </w:r>
+      <w:r>
+        <w:rPr>
+          <w:b/>
+          <w:bCs/>
+          <w:sz w:val="32"/>
+          <w:szCs w:val="32"/>
+        </w:rPr>
+        <w:t>/03/2022</w:t>
+      </w:r>
+    </w:p>
+    <w:p>
+      <w:pPr>
+        <w:rPr>
+          <w:i/>
+          <w:iCs/>
+          <w:sz w:val="28"/>
+          <w:szCs w:val="28"/>
+        </w:rPr>
+      </w:pPr>
+      <w:r>
+        <w:rPr>
+          <w:i/>
+          <w:iCs/>
+          <w:sz w:val="28"/>
+          <w:szCs w:val="28"/>
+        </w:rPr>
+        <w:t>New scripts</w:t>
+      </w:r>
+    </w:p>
+    <w:p>
+      <w:pPr>
+        <w:rPr>
+          <w:i/>
+          <w:iCs/>
+          <w:sz w:val="28"/>
+          <w:szCs w:val="28"/>
+        </w:rPr>
+      </w:pPr>
+    </w:p>
+    <w:p>
+      <w:pPr>
+        <w:rPr>
+          <w:i/>
+          <w:iCs/>
+          <w:sz w:val="28"/>
+          <w:szCs w:val="28"/>
+        </w:rPr>
+      </w:pPr>
+      <w:r>
+        <w:rPr>
+          <w:i/>
+          <w:iCs/>
+          <w:sz w:val="28"/>
+          <w:szCs w:val="28"/>
+        </w:rPr>
+        <w:t>Script for bats to move in a grid</w:t>
+      </w:r>
+    </w:p>
+    <w:p>
+      <w:pPr>
+        <w:rPr>
+          <w:i/>
+          <w:iCs/>
+          <w:sz w:val="28"/>
+          <w:szCs w:val="28"/>
+        </w:rPr>
+      </w:pPr>
+      <w:r>
+        <w:rPr>
+          <w:i/>
+          <w:iCs/>
+          <w:sz w:val="28"/>
+          <w:szCs w:val="28"/>
+        </w:rPr>
+        <w:drawing>
+          <wp:inline distT="0" distB="0" distL="0" distR="0" wp14:anchorId="6C5382D3" wp14:editId="46F79238">
+            <wp:extent cx="5731510" cy="3439160"/>
+            <wp:effectExtent l="0" t="0" r="2540" b="8890"/>
+            <wp:docPr id="3" name="Picture 3" descr="Text&#10;&#10;Description automatically generated"/>
+            <wp:cNvGraphicFramePr>
+              <a:graphicFrameLocks xmlns:a="http://schemas.openxmlformats.org/drawingml/2006/main" noChangeAspect="1"/>
+            </wp:cNvGraphicFramePr>
+            <a:graphic xmlns:a="http://schemas.openxmlformats.org/drawingml/2006/main">
+              <a:graphicData uri="http://schemas.openxmlformats.org/drawingml/2006/picture">
+                <pic:pic xmlns:pic="http://schemas.openxmlformats.org/drawingml/2006/picture">
+                  <pic:nvPicPr>
+                    <pic:cNvPr id="3" name="Picture 3" descr="Text&#10;&#10;Description automatically generated"/>
+                    <pic:cNvPicPr/>
+                  </pic:nvPicPr>
+                  <pic:blipFill>
+                    <a:blip r:embed="rId14"/>
+                    <a:stretch>
+                      <a:fillRect/>
+                    </a:stretch>
+                  </pic:blipFill>
+                  <pic:spPr>
+                    <a:xfrm>
+                      <a:off x="0" y="0"/>
+                      <a:ext cx="5731510" cy="3439160"/>
+                    </a:xfrm>
+                    <a:prstGeom prst="rect">
+                      <a:avLst/>
+                    </a:prstGeom>
+                  </pic:spPr>
+                </pic:pic>
+              </a:graphicData>
+            </a:graphic>
+          </wp:inline>
+        </w:drawing>
+      </w:r>
+    </w:p>
+    <w:p>
+      <w:pPr>
+        <w:rPr>
+          <w:i/>
+          <w:iCs/>
+          <w:sz w:val="28"/>
+          <w:szCs w:val="28"/>
+        </w:rPr>
+      </w:pPr>
+    </w:p>
+    <w:p>
+      <w:pPr>
+        <w:rPr>
+          <w:i/>
+          <w:iCs/>
+          <w:sz w:val="28"/>
+          <w:szCs w:val="28"/>
+        </w:rPr>
+      </w:pPr>
+      <w:r>
+        <w:rPr>
+          <w:i/>
+          <w:iCs/>
+          <w:sz w:val="28"/>
+          <w:szCs w:val="28"/>
+        </w:rPr>
+        <w:lastRenderedPageBreak/>
+        <w:t>Script used to test bat animations, commented out to stop errors</w:t>
+      </w:r>
+    </w:p>
+    <w:p>
+      <w:pPr>
+        <w:rPr>
+          <w:i/>
+          <w:iCs/>
+          <w:sz w:val="28"/>
+          <w:szCs w:val="28"/>
+        </w:rPr>
+      </w:pPr>
+      <w:r>
+        <w:rPr>
+          <w:i/>
+          <w:iCs/>
+          <w:sz w:val="28"/>
+          <w:szCs w:val="28"/>
+        </w:rPr>
+        <w:drawing>
+          <wp:inline distT="0" distB="0" distL="0" distR="0" wp14:anchorId="2D52402D" wp14:editId="2EFED19C">
+            <wp:extent cx="5731510" cy="4453890"/>
+            <wp:effectExtent l="0" t="0" r="2540" b="3810"/>
+            <wp:docPr id="4" name="Picture 4" descr="Text&#10;&#10;Description automatically generated"/>
+            <wp:cNvGraphicFramePr>
+              <a:graphicFrameLocks xmlns:a="http://schemas.openxmlformats.org/drawingml/2006/main" noChangeAspect="1"/>
+            </wp:cNvGraphicFramePr>
+            <a:graphic xmlns:a="http://schemas.openxmlformats.org/drawingml/2006/main">
+              <a:graphicData uri="http://schemas.openxmlformats.org/drawingml/2006/picture">
+                <pic:pic xmlns:pic="http://schemas.openxmlformats.org/drawingml/2006/picture">
+                  <pic:nvPicPr>
+                    <pic:cNvPr id="4" name="Picture 4" descr="Text&#10;&#10;Description automatically generated"/>
+                    <pic:cNvPicPr/>
+                  </pic:nvPicPr>
+                  <pic:blipFill>
+                    <a:blip r:embed="rId15"/>
+                    <a:stretch>
+                      <a:fillRect/>
+                    </a:stretch>
+                  </pic:blipFill>
+                  <pic:spPr>
+                    <a:xfrm>
+                      <a:off x="0" y="0"/>
+                      <a:ext cx="5731510" cy="4453890"/>
+                    </a:xfrm>
+                    <a:prstGeom prst="rect">
+                      <a:avLst/>
+                    </a:prstGeom>
+                  </pic:spPr>
+                </pic:pic>
+              </a:graphicData>
+            </a:graphic>
+          </wp:inline>
+        </w:drawing>
+      </w:r>
+    </w:p>
     <w:sectPr>
       <w:pgSz w:w="11906" w:h="16838"/>
       <w:pgMar w:top="1440" w:right="1440" w:bottom="1440" w:left="1440" w:header="708" w:footer="708" w:gutter="0"/>
@@ -1052,7 +1284,7 @@
         <v:path o:extrusionok="f" gradientshapeok="t" o:connecttype="rect"/>
         <o:lock v:ext="edit" aspectratio="t"/>
       </v:shapetype>
-      <v:shape id="_x0000_i1037" type="#_x0000_t75" style="width:12pt;height:12pt;visibility:visible;mso-wrap-style:square" o:bullet="t">
+      <v:shape id="_x0000_i1041" type="#_x0000_t75" style="width:12pt;height:12pt;visibility:visible;mso-wrap-style:square" o:bullet="t">
         <v:imagedata r:id="rId1" o:title=""/>
       </v:shape>
     </w:pict>
@@ -1602,6 +1834,7 @@
   <w:style w:type="paragraph" w:default="1" w:styleId="Normal">
     <w:name w:val="Normal"/>
     <w:qFormat/>
+    <w:rsid w:val="00362253"/>
   </w:style>
   <w:style w:type="character" w:default="1" w:styleId="DefaultParagraphFont">
     <w:name w:val="Default Paragraph Font"/>

</xml_diff>

<commit_message>
Adding comments and stuff
</commit_message>
<xml_diff>
--- a/Game Dev Journal.docx
+++ b/Game Dev Journal.docx
@@ -1128,6 +1128,7 @@
         <w:rPr>
           <w:i/>
           <w:iCs/>
+          <w:noProof/>
           <w:sz w:val="28"/>
           <w:szCs w:val="28"/>
         </w:rPr>
@@ -1211,13 +1212,14 @@
         <w:rPr>
           <w:i/>
           <w:iCs/>
+          <w:noProof/>
           <w:sz w:val="28"/>
           <w:szCs w:val="28"/>
         </w:rPr>
         <w:drawing>
-          <wp:inline distT="0" distB="0" distL="0" distR="0" wp14:anchorId="2D52402D" wp14:editId="2EFED19C">
-            <wp:extent cx="5731510" cy="4453890"/>
-            <wp:effectExtent l="0" t="0" r="2540" b="3810"/>
+          <wp:inline distT="0" distB="0" distL="0" distR="0" wp14:anchorId="2D52402D" wp14:editId="4F236754">
+            <wp:extent cx="4226314" cy="3284220"/>
+            <wp:effectExtent l="0" t="0" r="3175" b="0"/>
             <wp:docPr id="4" name="Picture 4" descr="Text&#10;&#10;Description automatically generated"/>
             <wp:cNvGraphicFramePr>
               <a:graphicFrameLocks xmlns:a="http://schemas.openxmlformats.org/drawingml/2006/main" noChangeAspect="1"/>
@@ -1238,7 +1240,244 @@
                   <pic:spPr>
                     <a:xfrm>
                       <a:off x="0" y="0"/>
-                      <a:ext cx="5731510" cy="4453890"/>
+                      <a:ext cx="4230742" cy="3287661"/>
+                    </a:xfrm>
+                    <a:prstGeom prst="rect">
+                      <a:avLst/>
+                    </a:prstGeom>
+                  </pic:spPr>
+                </pic:pic>
+              </a:graphicData>
+            </a:graphic>
+          </wp:inline>
+        </w:drawing>
+      </w:r>
+    </w:p>
+    <w:p>
+      <w:pPr>
+        <w:rPr>
+          <w:i/>
+          <w:iCs/>
+          <w:sz w:val="28"/>
+          <w:szCs w:val="28"/>
+        </w:rPr>
+      </w:pPr>
+    </w:p>
+    <w:p>
+      <w:pPr>
+        <w:rPr>
+          <w:i/>
+          <w:iCs/>
+          <w:sz w:val="28"/>
+          <w:szCs w:val="28"/>
+        </w:rPr>
+      </w:pPr>
+      <w:r>
+        <w:rPr>
+          <w:i/>
+          <w:iCs/>
+          <w:sz w:val="28"/>
+          <w:szCs w:val="28"/>
+        </w:rPr>
+        <w:t>Bats move down when hitting the edge of the camera</w:t>
+      </w:r>
+    </w:p>
+    <w:p>
+      <w:pPr>
+        <w:rPr>
+          <w:i/>
+          <w:iCs/>
+          <w:sz w:val="28"/>
+          <w:szCs w:val="28"/>
+        </w:rPr>
+      </w:pPr>
+      <w:r>
+        <w:rPr>
+          <w:i/>
+          <w:iCs/>
+          <w:sz w:val="28"/>
+          <w:szCs w:val="28"/>
+        </w:rPr>
+        <w:drawing>
+          <wp:inline distT="0" distB="0" distL="0" distR="0" wp14:anchorId="5BA24335" wp14:editId="7B5834D1">
+            <wp:extent cx="4039128" cy="3268980"/>
+            <wp:effectExtent l="0" t="0" r="0" b="7620"/>
+            <wp:docPr id="12" name="Picture 12" descr="Text&#10;&#10;Description automatically generated"/>
+            <wp:cNvGraphicFramePr>
+              <a:graphicFrameLocks xmlns:a="http://schemas.openxmlformats.org/drawingml/2006/main" noChangeAspect="1"/>
+            </wp:cNvGraphicFramePr>
+            <a:graphic xmlns:a="http://schemas.openxmlformats.org/drawingml/2006/main">
+              <a:graphicData uri="http://schemas.openxmlformats.org/drawingml/2006/picture">
+                <pic:pic xmlns:pic="http://schemas.openxmlformats.org/drawingml/2006/picture">
+                  <pic:nvPicPr>
+                    <pic:cNvPr id="12" name="Picture 12" descr="Text&#10;&#10;Description automatically generated"/>
+                    <pic:cNvPicPr/>
+                  </pic:nvPicPr>
+                  <pic:blipFill>
+                    <a:blip r:embed="rId16"/>
+                    <a:stretch>
+                      <a:fillRect/>
+                    </a:stretch>
+                  </pic:blipFill>
+                  <pic:spPr>
+                    <a:xfrm>
+                      <a:off x="0" y="0"/>
+                      <a:ext cx="4051871" cy="3279293"/>
+                    </a:xfrm>
+                    <a:prstGeom prst="rect">
+                      <a:avLst/>
+                    </a:prstGeom>
+                  </pic:spPr>
+                </pic:pic>
+              </a:graphicData>
+            </a:graphic>
+          </wp:inline>
+        </w:drawing>
+      </w:r>
+    </w:p>
+    <w:p>
+      <w:pPr>
+        <w:rPr>
+          <w:i/>
+          <w:iCs/>
+          <w:sz w:val="28"/>
+          <w:szCs w:val="28"/>
+        </w:rPr>
+      </w:pPr>
+    </w:p>
+    <w:p>
+      <w:pPr>
+        <w:rPr>
+          <w:i/>
+          <w:iCs/>
+          <w:sz w:val="28"/>
+          <w:szCs w:val="28"/>
+        </w:rPr>
+      </w:pPr>
+      <w:r>
+        <w:rPr>
+          <w:i/>
+          <w:iCs/>
+          <w:sz w:val="28"/>
+          <w:szCs w:val="28"/>
+        </w:rPr>
+        <w:lastRenderedPageBreak/>
+        <w:t>Grid of bats</w:t>
+      </w:r>
+      <w:r>
+        <w:rPr>
+          <w:i/>
+          <w:iCs/>
+          <w:sz w:val="28"/>
+          <w:szCs w:val="28"/>
+        </w:rPr>
+        <w:drawing>
+          <wp:inline distT="0" distB="0" distL="0" distR="0" wp14:anchorId="1B73B4FB" wp14:editId="0C902CE3">
+            <wp:extent cx="5402580" cy="3031694"/>
+            <wp:effectExtent l="0" t="0" r="7620" b="0"/>
+            <wp:docPr id="13" name="Picture 13" descr="A screenshot of a video game&#10;&#10;Description automatically generated"/>
+            <wp:cNvGraphicFramePr>
+              <a:graphicFrameLocks xmlns:a="http://schemas.openxmlformats.org/drawingml/2006/main" noChangeAspect="1"/>
+            </wp:cNvGraphicFramePr>
+            <a:graphic xmlns:a="http://schemas.openxmlformats.org/drawingml/2006/main">
+              <a:graphicData uri="http://schemas.openxmlformats.org/drawingml/2006/picture">
+                <pic:pic xmlns:pic="http://schemas.openxmlformats.org/drawingml/2006/picture">
+                  <pic:nvPicPr>
+                    <pic:cNvPr id="13" name="Picture 13" descr="A screenshot of a video game&#10;&#10;Description automatically generated"/>
+                    <pic:cNvPicPr/>
+                  </pic:nvPicPr>
+                  <pic:blipFill>
+                    <a:blip r:embed="rId17"/>
+                    <a:stretch>
+                      <a:fillRect/>
+                    </a:stretch>
+                  </pic:blipFill>
+                  <pic:spPr>
+                    <a:xfrm>
+                      <a:off x="0" y="0"/>
+                      <a:ext cx="5405526" cy="3033347"/>
+                    </a:xfrm>
+                    <a:prstGeom prst="rect">
+                      <a:avLst/>
+                    </a:prstGeom>
+                  </pic:spPr>
+                </pic:pic>
+              </a:graphicData>
+            </a:graphic>
+          </wp:inline>
+        </w:drawing>
+      </w:r>
+    </w:p>
+    <w:p>
+      <w:pPr>
+        <w:rPr>
+          <w:i/>
+          <w:iCs/>
+          <w:sz w:val="28"/>
+          <w:szCs w:val="28"/>
+        </w:rPr>
+      </w:pPr>
+    </w:p>
+    <w:p>
+      <w:pPr>
+        <w:rPr>
+          <w:i/>
+          <w:iCs/>
+          <w:sz w:val="28"/>
+          <w:szCs w:val="28"/>
+        </w:rPr>
+      </w:pPr>
+      <w:r>
+        <w:rPr>
+          <w:i/>
+          <w:iCs/>
+          <w:sz w:val="28"/>
+          <w:szCs w:val="28"/>
+        </w:rPr>
+        <w:t>Moving bats (moved down and left)</w:t>
+      </w:r>
+    </w:p>
+    <w:p>
+      <w:pPr>
+        <w:rPr>
+          <w:i/>
+          <w:iCs/>
+          <w:sz w:val="28"/>
+          <w:szCs w:val="28"/>
+        </w:rPr>
+      </w:pPr>
+      <w:r>
+        <w:rPr>
+          <w:i/>
+          <w:iCs/>
+          <w:sz w:val="28"/>
+          <w:szCs w:val="28"/>
+        </w:rPr>
+        <w:drawing>
+          <wp:inline distT="0" distB="0" distL="0" distR="0" wp14:anchorId="7D5887F8" wp14:editId="322184AB">
+            <wp:extent cx="5364480" cy="3038842"/>
+            <wp:effectExtent l="0" t="0" r="7620" b="9525"/>
+            <wp:docPr id="14" name="Picture 14" descr="A screenshot of a video game&#10;&#10;Description automatically generated"/>
+            <wp:cNvGraphicFramePr>
+              <a:graphicFrameLocks xmlns:a="http://schemas.openxmlformats.org/drawingml/2006/main" noChangeAspect="1"/>
+            </wp:cNvGraphicFramePr>
+            <a:graphic xmlns:a="http://schemas.openxmlformats.org/drawingml/2006/main">
+              <a:graphicData uri="http://schemas.openxmlformats.org/drawingml/2006/picture">
+                <pic:pic xmlns:pic="http://schemas.openxmlformats.org/drawingml/2006/picture">
+                  <pic:nvPicPr>
+                    <pic:cNvPr id="14" name="Picture 14" descr="A screenshot of a video game&#10;&#10;Description automatically generated"/>
+                    <pic:cNvPicPr/>
+                  </pic:nvPicPr>
+                  <pic:blipFill>
+                    <a:blip r:embed="rId18"/>
+                    <a:stretch>
+                      <a:fillRect/>
+                    </a:stretch>
+                  </pic:blipFill>
+                  <pic:spPr>
+                    <a:xfrm>
+                      <a:off x="0" y="0"/>
+                      <a:ext cx="5368175" cy="3040935"/>
                     </a:xfrm>
                     <a:prstGeom prst="rect">
                       <a:avLst/>
@@ -1284,7 +1523,7 @@
         <v:path o:extrusionok="f" gradientshapeok="t" o:connecttype="rect"/>
         <o:lock v:ext="edit" aspectratio="t"/>
       </v:shapetype>
-      <v:shape id="_x0000_i1041" type="#_x0000_t75" style="width:12pt;height:12pt;visibility:visible;mso-wrap-style:square" o:bullet="t">
+      <v:shape id="_x0000_i1035" type="#_x0000_t75" style="width:12pt;height:12pt;visibility:visible;mso-wrap-style:square" o:bullet="t">
         <v:imagedata r:id="rId1" o:title=""/>
       </v:shape>
     </w:pict>

</xml_diff>

<commit_message>
New sprites and scripts
</commit_message>
<xml_diff>
--- a/Game Dev Journal.docx
+++ b/Game Dev Journal.docx
@@ -1490,6 +1490,463 @@
         </w:drawing>
       </w:r>
     </w:p>
+    <w:p>
+      <w:pPr>
+        <w:rPr>
+          <w:i/>
+          <w:iCs/>
+          <w:sz w:val="28"/>
+          <w:szCs w:val="28"/>
+        </w:rPr>
+      </w:pPr>
+    </w:p>
+    <w:p>
+      <w:pPr>
+        <w:rPr>
+          <w:i/>
+          <w:iCs/>
+          <w:sz w:val="28"/>
+          <w:szCs w:val="28"/>
+        </w:rPr>
+      </w:pPr>
+    </w:p>
+    <w:p>
+      <w:pPr>
+        <w:rPr>
+          <w:i/>
+          <w:iCs/>
+          <w:sz w:val="28"/>
+          <w:szCs w:val="28"/>
+        </w:rPr>
+      </w:pPr>
+    </w:p>
+    <w:p>
+      <w:pPr>
+        <w:rPr>
+          <w:i/>
+          <w:iCs/>
+          <w:sz w:val="28"/>
+          <w:szCs w:val="28"/>
+        </w:rPr>
+      </w:pPr>
+    </w:p>
+    <w:p>
+      <w:pPr>
+        <w:rPr>
+          <w:i/>
+          <w:iCs/>
+          <w:sz w:val="28"/>
+          <w:szCs w:val="28"/>
+        </w:rPr>
+      </w:pPr>
+    </w:p>
+    <w:p>
+      <w:pPr>
+        <w:rPr>
+          <w:i/>
+          <w:iCs/>
+          <w:sz w:val="28"/>
+          <w:szCs w:val="28"/>
+        </w:rPr>
+      </w:pPr>
+      <w:r>
+        <w:rPr>
+          <w:i/>
+          <w:iCs/>
+          <w:sz w:val="28"/>
+          <w:szCs w:val="28"/>
+        </w:rPr>
+        <w:lastRenderedPageBreak/>
+        <w:t>Made a new player script to control movement and shooting</w:t>
+      </w:r>
+    </w:p>
+    <w:p>
+      <w:pPr>
+        <w:rPr>
+          <w:i/>
+          <w:iCs/>
+          <w:sz w:val="28"/>
+          <w:szCs w:val="28"/>
+        </w:rPr>
+      </w:pPr>
+      <w:r>
+        <w:rPr>
+          <w:i/>
+          <w:iCs/>
+          <w:sz w:val="28"/>
+          <w:szCs w:val="28"/>
+        </w:rPr>
+        <w:drawing>
+          <wp:inline distT="0" distB="0" distL="0" distR="0" wp14:anchorId="095DEE88" wp14:editId="6A429D09">
+            <wp:extent cx="5731510" cy="3954780"/>
+            <wp:effectExtent l="0" t="0" r="2540" b="7620"/>
+            <wp:docPr id="16" name="Picture 16" descr="Text&#10;&#10;Description automatically generated"/>
+            <wp:cNvGraphicFramePr>
+              <a:graphicFrameLocks xmlns:a="http://schemas.openxmlformats.org/drawingml/2006/main" noChangeAspect="1"/>
+            </wp:cNvGraphicFramePr>
+            <a:graphic xmlns:a="http://schemas.openxmlformats.org/drawingml/2006/main">
+              <a:graphicData uri="http://schemas.openxmlformats.org/drawingml/2006/picture">
+                <pic:pic xmlns:pic="http://schemas.openxmlformats.org/drawingml/2006/picture">
+                  <pic:nvPicPr>
+                    <pic:cNvPr id="16" name="Picture 16" descr="Text&#10;&#10;Description automatically generated"/>
+                    <pic:cNvPicPr/>
+                  </pic:nvPicPr>
+                  <pic:blipFill>
+                    <a:blip r:embed="rId19"/>
+                    <a:stretch>
+                      <a:fillRect/>
+                    </a:stretch>
+                  </pic:blipFill>
+                  <pic:spPr>
+                    <a:xfrm>
+                      <a:off x="0" y="0"/>
+                      <a:ext cx="5731510" cy="3954780"/>
+                    </a:xfrm>
+                    <a:prstGeom prst="rect">
+                      <a:avLst/>
+                    </a:prstGeom>
+                  </pic:spPr>
+                </pic:pic>
+              </a:graphicData>
+            </a:graphic>
+          </wp:inline>
+        </w:drawing>
+      </w:r>
+    </w:p>
+    <w:p>
+      <w:pPr>
+        <w:rPr>
+          <w:i/>
+          <w:iCs/>
+          <w:sz w:val="28"/>
+          <w:szCs w:val="28"/>
+        </w:rPr>
+      </w:pPr>
+    </w:p>
+    <w:p>
+      <w:pPr>
+        <w:rPr>
+          <w:i/>
+          <w:iCs/>
+          <w:sz w:val="28"/>
+          <w:szCs w:val="28"/>
+        </w:rPr>
+      </w:pPr>
+    </w:p>
+    <w:p>
+      <w:pPr>
+        <w:rPr>
+          <w:i/>
+          <w:iCs/>
+          <w:sz w:val="28"/>
+          <w:szCs w:val="28"/>
+        </w:rPr>
+      </w:pPr>
+    </w:p>
+    <w:p>
+      <w:pPr>
+        <w:rPr>
+          <w:i/>
+          <w:iCs/>
+          <w:sz w:val="28"/>
+          <w:szCs w:val="28"/>
+        </w:rPr>
+      </w:pPr>
+      <w:r>
+        <w:rPr>
+          <w:i/>
+          <w:iCs/>
+          <w:sz w:val="28"/>
+          <w:szCs w:val="28"/>
+        </w:rPr>
+        <w:t>Projectile script to shoot</w:t>
+      </w:r>
+    </w:p>
+    <w:p>
+      <w:pPr>
+        <w:rPr>
+          <w:i/>
+          <w:iCs/>
+          <w:sz w:val="28"/>
+          <w:szCs w:val="28"/>
+        </w:rPr>
+      </w:pPr>
+      <w:r>
+        <w:rPr>
+          <w:i/>
+          <w:iCs/>
+          <w:sz w:val="28"/>
+          <w:szCs w:val="28"/>
+        </w:rPr>
+        <w:drawing>
+          <wp:inline distT="0" distB="0" distL="0" distR="0" wp14:anchorId="2448A68E" wp14:editId="7EC79261">
+            <wp:extent cx="5731510" cy="2346325"/>
+            <wp:effectExtent l="0" t="0" r="2540" b="0"/>
+            <wp:docPr id="15" name="Picture 15" descr="A screenshot of a computer&#10;&#10;Description automatically generated"/>
+            <wp:cNvGraphicFramePr>
+              <a:graphicFrameLocks xmlns:a="http://schemas.openxmlformats.org/drawingml/2006/main" noChangeAspect="1"/>
+            </wp:cNvGraphicFramePr>
+            <a:graphic xmlns:a="http://schemas.openxmlformats.org/drawingml/2006/main">
+              <a:graphicData uri="http://schemas.openxmlformats.org/drawingml/2006/picture">
+                <pic:pic xmlns:pic="http://schemas.openxmlformats.org/drawingml/2006/picture">
+                  <pic:nvPicPr>
+                    <pic:cNvPr id="15" name="Picture 15" descr="A screenshot of a computer&#10;&#10;Description automatically generated"/>
+                    <pic:cNvPicPr/>
+                  </pic:nvPicPr>
+                  <pic:blipFill>
+                    <a:blip r:embed="rId20"/>
+                    <a:stretch>
+                      <a:fillRect/>
+                    </a:stretch>
+                  </pic:blipFill>
+                  <pic:spPr>
+                    <a:xfrm>
+                      <a:off x="0" y="0"/>
+                      <a:ext cx="5731510" cy="2346325"/>
+                    </a:xfrm>
+                    <a:prstGeom prst="rect">
+                      <a:avLst/>
+                    </a:prstGeom>
+                  </pic:spPr>
+                </pic:pic>
+              </a:graphicData>
+            </a:graphic>
+          </wp:inline>
+        </w:drawing>
+      </w:r>
+    </w:p>
+    <w:p>
+      <w:pPr>
+        <w:rPr>
+          <w:i/>
+          <w:iCs/>
+          <w:sz w:val="28"/>
+          <w:szCs w:val="28"/>
+        </w:rPr>
+      </w:pPr>
+    </w:p>
+    <w:p>
+      <w:pPr>
+        <w:rPr>
+          <w:i/>
+          <w:iCs/>
+          <w:sz w:val="28"/>
+          <w:szCs w:val="28"/>
+        </w:rPr>
+      </w:pPr>
+    </w:p>
+    <w:p>
+      <w:pPr>
+        <w:rPr>
+          <w:i/>
+          <w:iCs/>
+          <w:sz w:val="28"/>
+          <w:szCs w:val="28"/>
+        </w:rPr>
+      </w:pPr>
+      <w:r>
+        <w:rPr>
+          <w:i/>
+          <w:iCs/>
+          <w:sz w:val="28"/>
+          <w:szCs w:val="28"/>
+        </w:rPr>
+        <w:lastRenderedPageBreak/>
+        <w:t>Updated player script to use prefabs for projectiles</w:t>
+      </w:r>
+      <w:r>
+        <w:rPr>
+          <w:i/>
+          <w:iCs/>
+          <w:sz w:val="28"/>
+          <w:szCs w:val="28"/>
+        </w:rPr>
+        <w:drawing>
+          <wp:inline distT="0" distB="0" distL="0" distR="0" wp14:anchorId="2A5247A2" wp14:editId="3192D9B6">
+            <wp:extent cx="2543530" cy="276264"/>
+            <wp:effectExtent l="0" t="0" r="0" b="9525"/>
+            <wp:docPr id="18" name="Picture 18"/>
+            <wp:cNvGraphicFramePr>
+              <a:graphicFrameLocks xmlns:a="http://schemas.openxmlformats.org/drawingml/2006/main" noChangeAspect="1"/>
+            </wp:cNvGraphicFramePr>
+            <a:graphic xmlns:a="http://schemas.openxmlformats.org/drawingml/2006/main">
+              <a:graphicData uri="http://schemas.openxmlformats.org/drawingml/2006/picture">
+                <pic:pic xmlns:pic="http://schemas.openxmlformats.org/drawingml/2006/picture">
+                  <pic:nvPicPr>
+                    <pic:cNvPr id="1" name=""/>
+                    <pic:cNvPicPr/>
+                  </pic:nvPicPr>
+                  <pic:blipFill>
+                    <a:blip r:embed="rId21"/>
+                    <a:stretch>
+                      <a:fillRect/>
+                    </a:stretch>
+                  </pic:blipFill>
+                  <pic:spPr>
+                    <a:xfrm>
+                      <a:off x="0" y="0"/>
+                      <a:ext cx="2543530" cy="276264"/>
+                    </a:xfrm>
+                    <a:prstGeom prst="rect">
+                      <a:avLst/>
+                    </a:prstGeom>
+                  </pic:spPr>
+                </pic:pic>
+              </a:graphicData>
+            </a:graphic>
+          </wp:inline>
+        </w:drawing>
+      </w:r>
+    </w:p>
+    <w:p>
+      <w:pPr>
+        <w:rPr>
+          <w:i/>
+          <w:iCs/>
+          <w:sz w:val="28"/>
+          <w:szCs w:val="28"/>
+        </w:rPr>
+      </w:pPr>
+      <w:r>
+        <w:rPr>
+          <w:i/>
+          <w:iCs/>
+          <w:sz w:val="28"/>
+          <w:szCs w:val="28"/>
+        </w:rPr>
+        <w:drawing>
+          <wp:inline distT="0" distB="0" distL="0" distR="0" wp14:anchorId="6E5EF698" wp14:editId="638AA366">
+            <wp:extent cx="5731510" cy="864235"/>
+            <wp:effectExtent l="0" t="0" r="2540" b="0"/>
+            <wp:docPr id="17" name="Picture 17" descr="Text&#10;&#10;Description automatically generated"/>
+            <wp:cNvGraphicFramePr>
+              <a:graphicFrameLocks xmlns:a="http://schemas.openxmlformats.org/drawingml/2006/main" noChangeAspect="1"/>
+            </wp:cNvGraphicFramePr>
+            <a:graphic xmlns:a="http://schemas.openxmlformats.org/drawingml/2006/main">
+              <a:graphicData uri="http://schemas.openxmlformats.org/drawingml/2006/picture">
+                <pic:pic xmlns:pic="http://schemas.openxmlformats.org/drawingml/2006/picture">
+                  <pic:nvPicPr>
+                    <pic:cNvPr id="17" name="Picture 17" descr="Text&#10;&#10;Description automatically generated"/>
+                    <pic:cNvPicPr/>
+                  </pic:nvPicPr>
+                  <pic:blipFill>
+                    <a:blip r:embed="rId22"/>
+                    <a:stretch>
+                      <a:fillRect/>
+                    </a:stretch>
+                  </pic:blipFill>
+                  <pic:spPr>
+                    <a:xfrm>
+                      <a:off x="0" y="0"/>
+                      <a:ext cx="5731510" cy="864235"/>
+                    </a:xfrm>
+                    <a:prstGeom prst="rect">
+                      <a:avLst/>
+                    </a:prstGeom>
+                  </pic:spPr>
+                </pic:pic>
+              </a:graphicData>
+            </a:graphic>
+          </wp:inline>
+        </w:drawing>
+      </w:r>
+    </w:p>
+    <w:p>
+      <w:pPr>
+        <w:rPr>
+          <w:i/>
+          <w:iCs/>
+          <w:sz w:val="28"/>
+          <w:szCs w:val="28"/>
+        </w:rPr>
+      </w:pPr>
+    </w:p>
+    <w:p>
+      <w:pPr>
+        <w:rPr>
+          <w:i/>
+          <w:iCs/>
+          <w:sz w:val="28"/>
+          <w:szCs w:val="28"/>
+        </w:rPr>
+      </w:pPr>
+      <w:r>
+        <w:rPr>
+          <w:i/>
+          <w:iCs/>
+          <w:sz w:val="28"/>
+          <w:szCs w:val="28"/>
+        </w:rPr>
+        <w:t>Created a fireball sprite</w:t>
+      </w:r>
+    </w:p>
+    <w:p>
+      <w:pPr>
+        <w:rPr>
+          <w:i/>
+          <w:iCs/>
+          <w:sz w:val="28"/>
+          <w:szCs w:val="28"/>
+        </w:rPr>
+      </w:pPr>
+      <w:r>
+        <w:rPr>
+          <w:i/>
+          <w:iCs/>
+          <w:noProof/>
+          <w:sz w:val="28"/>
+          <w:szCs w:val="28"/>
+        </w:rPr>
+        <w:drawing>
+          <wp:inline distT="0" distB="0" distL="0" distR="0" wp14:anchorId="461C65F3" wp14:editId="5E3A6262">
+            <wp:extent cx="3337560" cy="3337560"/>
+            <wp:effectExtent l="0" t="0" r="0" b="0"/>
+            <wp:docPr id="19" name="Picture 19" descr="A picture containing shape&#10;&#10;Description automatically generated"/>
+            <wp:cNvGraphicFramePr>
+              <a:graphicFrameLocks xmlns:a="http://schemas.openxmlformats.org/drawingml/2006/main" noChangeAspect="1"/>
+            </wp:cNvGraphicFramePr>
+            <a:graphic xmlns:a="http://schemas.openxmlformats.org/drawingml/2006/main">
+              <a:graphicData uri="http://schemas.openxmlformats.org/drawingml/2006/picture">
+                <pic:pic xmlns:pic="http://schemas.openxmlformats.org/drawingml/2006/picture">
+                  <pic:nvPicPr>
+                    <pic:cNvPr id="19" name="Picture 19" descr="A picture containing shape&#10;&#10;Description automatically generated"/>
+                    <pic:cNvPicPr>
+                      <a:picLocks noChangeAspect="1" noChangeArrowheads="1"/>
+                    </pic:cNvPicPr>
+                  </pic:nvPicPr>
+                  <pic:blipFill>
+                    <a:blip r:embed="rId23" cstate="print">
+                      <a:extLst>
+                        <a:ext uri="{28A0092B-C50C-407E-A947-70E740481C1C}">
+                          <a14:useLocalDpi xmlns:a14="http://schemas.microsoft.com/office/drawing/2010/main" val="0"/>
+                        </a:ext>
+                      </a:extLst>
+                    </a:blip>
+                    <a:srcRect/>
+                    <a:stretch>
+                      <a:fillRect/>
+                    </a:stretch>
+                  </pic:blipFill>
+                  <pic:spPr bwMode="auto">
+                    <a:xfrm>
+                      <a:off x="0" y="0"/>
+                      <a:ext cx="3337560" cy="3337560"/>
+                    </a:xfrm>
+                    <a:prstGeom prst="rect">
+                      <a:avLst/>
+                    </a:prstGeom>
+                    <a:noFill/>
+                    <a:ln>
+                      <a:noFill/>
+                    </a:ln>
+                  </pic:spPr>
+                </pic:pic>
+              </a:graphicData>
+            </a:graphic>
+          </wp:inline>
+        </w:drawing>
+      </w:r>
+    </w:p>
     <w:sectPr>
       <w:pgSz w:w="11906" w:h="16838"/>
       <w:pgMar w:top="1440" w:right="1440" w:bottom="1440" w:left="1440" w:header="708" w:footer="708" w:gutter="0"/>
@@ -1523,7 +1980,7 @@
         <v:path o:extrusionok="f" gradientshapeok="t" o:connecttype="rect"/>
         <o:lock v:ext="edit" aspectratio="t"/>
       </v:shapetype>
-      <v:shape id="_x0000_i1035" type="#_x0000_t75" style="width:12pt;height:12pt;visibility:visible;mso-wrap-style:square" o:bullet="t">
+      <v:shape id="_x0000_i1041" type="#_x0000_t75" style="width:12pt;height:12pt;visibility:visible;mso-wrap-style:square" o:bullet="t">
         <v:imagedata r:id="rId1" o:title=""/>
       </v:shape>
     </w:pict>

</xml_diff>

<commit_message>
Sprites, Scripts and Stuff
Making lots of progress
</commit_message>
<xml_diff>
--- a/Game Dev Journal.docx
+++ b/Game Dev Journal.docx
@@ -1295,6 +1295,7 @@
         <w:rPr>
           <w:i/>
           <w:iCs/>
+          <w:noProof/>
           <w:sz w:val="28"/>
           <w:szCs w:val="28"/>
         </w:rPr>
@@ -1368,6 +1369,7 @@
         <w:rPr>
           <w:i/>
           <w:iCs/>
+          <w:noProof/>
           <w:sz w:val="28"/>
           <w:szCs w:val="28"/>
         </w:rPr>
@@ -1450,6 +1452,7 @@
         <w:rPr>
           <w:i/>
           <w:iCs/>
+          <w:noProof/>
           <w:sz w:val="28"/>
           <w:szCs w:val="28"/>
         </w:rPr>
@@ -1573,6 +1576,7 @@
         <w:rPr>
           <w:i/>
           <w:iCs/>
+          <w:noProof/>
           <w:sz w:val="28"/>
           <w:szCs w:val="28"/>
         </w:rPr>
@@ -1675,6 +1679,7 @@
         <w:rPr>
           <w:i/>
           <w:iCs/>
+          <w:noProof/>
           <w:sz w:val="28"/>
           <w:szCs w:val="28"/>
         </w:rPr>
@@ -1758,6 +1763,7 @@
         <w:rPr>
           <w:i/>
           <w:iCs/>
+          <w:noProof/>
           <w:sz w:val="28"/>
           <w:szCs w:val="28"/>
         </w:rPr>
@@ -1811,6 +1817,7 @@
         <w:rPr>
           <w:i/>
           <w:iCs/>
+          <w:noProof/>
           <w:sz w:val="28"/>
           <w:szCs w:val="28"/>
         </w:rPr>
@@ -2084,6 +2091,7 @@
         <w:rPr>
           <w:i/>
           <w:iCs/>
+          <w:noProof/>
           <w:sz w:val="28"/>
           <w:szCs w:val="28"/>
         </w:rPr>
@@ -2137,6 +2145,7 @@
         <w:rPr>
           <w:i/>
           <w:iCs/>
+          <w:noProof/>
           <w:sz w:val="28"/>
           <w:szCs w:val="28"/>
         </w:rPr>
@@ -2190,6 +2199,7 @@
         <w:rPr>
           <w:i/>
           <w:iCs/>
+          <w:noProof/>
           <w:sz w:val="28"/>
           <w:szCs w:val="28"/>
         </w:rPr>
@@ -2230,6 +2240,412 @@
         </w:drawing>
       </w:r>
     </w:p>
+    <w:p>
+      <w:pPr>
+        <w:rPr>
+          <w:b/>
+          <w:bCs/>
+          <w:sz w:val="28"/>
+          <w:szCs w:val="28"/>
+        </w:rPr>
+      </w:pPr>
+      <w:r>
+        <w:rPr>
+          <w:b/>
+          <w:bCs/>
+          <w:sz w:val="28"/>
+          <w:szCs w:val="28"/>
+        </w:rPr>
+        <w:t>1/4/2022</w:t>
+      </w:r>
+    </w:p>
+    <w:p>
+      <w:pPr>
+        <w:rPr>
+          <w:i/>
+          <w:iCs/>
+          <w:sz w:val="28"/>
+          <w:szCs w:val="28"/>
+        </w:rPr>
+      </w:pPr>
+      <w:r>
+        <w:rPr>
+          <w:i/>
+          <w:iCs/>
+          <w:sz w:val="28"/>
+          <w:szCs w:val="28"/>
+        </w:rPr>
+        <w:t>Projectile is now a physics object and destroys on impact</w:t>
+      </w:r>
+    </w:p>
+    <w:p>
+      <w:pPr>
+        <w:rPr>
+          <w:i/>
+          <w:iCs/>
+          <w:sz w:val="28"/>
+          <w:szCs w:val="28"/>
+        </w:rPr>
+      </w:pPr>
+      <w:r>
+        <w:rPr>
+          <w:i/>
+          <w:iCs/>
+          <w:sz w:val="28"/>
+          <w:szCs w:val="28"/>
+        </w:rPr>
+        <w:drawing>
+          <wp:inline distT="0" distB="0" distL="0" distR="0" wp14:anchorId="4C7F594F" wp14:editId="4C91FFFE">
+            <wp:extent cx="5515745" cy="2505425"/>
+            <wp:effectExtent l="0" t="0" r="0" b="9525"/>
+            <wp:docPr id="23" name="Picture 23" descr="Graphical user interface, text, application&#10;&#10;Description automatically generated"/>
+            <wp:cNvGraphicFramePr>
+              <a:graphicFrameLocks xmlns:a="http://schemas.openxmlformats.org/drawingml/2006/main" noChangeAspect="1"/>
+            </wp:cNvGraphicFramePr>
+            <a:graphic xmlns:a="http://schemas.openxmlformats.org/drawingml/2006/main">
+              <a:graphicData uri="http://schemas.openxmlformats.org/drawingml/2006/picture">
+                <pic:pic xmlns:pic="http://schemas.openxmlformats.org/drawingml/2006/picture">
+                  <pic:nvPicPr>
+                    <pic:cNvPr id="23" name="Picture 23" descr="Graphical user interface, text, application&#10;&#10;Description automatically generated"/>
+                    <pic:cNvPicPr/>
+                  </pic:nvPicPr>
+                  <pic:blipFill>
+                    <a:blip r:embed="rId27"/>
+                    <a:stretch>
+                      <a:fillRect/>
+                    </a:stretch>
+                  </pic:blipFill>
+                  <pic:spPr>
+                    <a:xfrm>
+                      <a:off x="0" y="0"/>
+                      <a:ext cx="5515745" cy="2505425"/>
+                    </a:xfrm>
+                    <a:prstGeom prst="rect">
+                      <a:avLst/>
+                    </a:prstGeom>
+                  </pic:spPr>
+                </pic:pic>
+              </a:graphicData>
+            </a:graphic>
+          </wp:inline>
+        </w:drawing>
+      </w:r>
+    </w:p>
+    <w:p>
+      <w:pPr>
+        <w:rPr>
+          <w:i/>
+          <w:iCs/>
+          <w:sz w:val="28"/>
+          <w:szCs w:val="28"/>
+        </w:rPr>
+      </w:pPr>
+      <w:r>
+        <w:rPr>
+          <w:i/>
+          <w:iCs/>
+          <w:sz w:val="28"/>
+          <w:szCs w:val="28"/>
+        </w:rPr>
+        <w:lastRenderedPageBreak/>
+        <w:drawing>
+          <wp:inline distT="0" distB="0" distL="0" distR="0" wp14:anchorId="659F3921" wp14:editId="2D14C451">
+            <wp:extent cx="5731510" cy="1812925"/>
+            <wp:effectExtent l="0" t="0" r="2540" b="0"/>
+            <wp:docPr id="24" name="Picture 24" descr="Text&#10;&#10;Description automatically generated"/>
+            <wp:cNvGraphicFramePr>
+              <a:graphicFrameLocks xmlns:a="http://schemas.openxmlformats.org/drawingml/2006/main" noChangeAspect="1"/>
+            </wp:cNvGraphicFramePr>
+            <a:graphic xmlns:a="http://schemas.openxmlformats.org/drawingml/2006/main">
+              <a:graphicData uri="http://schemas.openxmlformats.org/drawingml/2006/picture">
+                <pic:pic xmlns:pic="http://schemas.openxmlformats.org/drawingml/2006/picture">
+                  <pic:nvPicPr>
+                    <pic:cNvPr id="24" name="Picture 24" descr="Text&#10;&#10;Description automatically generated"/>
+                    <pic:cNvPicPr/>
+                  </pic:nvPicPr>
+                  <pic:blipFill>
+                    <a:blip r:embed="rId28"/>
+                    <a:stretch>
+                      <a:fillRect/>
+                    </a:stretch>
+                  </pic:blipFill>
+                  <pic:spPr>
+                    <a:xfrm>
+                      <a:off x="0" y="0"/>
+                      <a:ext cx="5731510" cy="1812925"/>
+                    </a:xfrm>
+                    <a:prstGeom prst="rect">
+                      <a:avLst/>
+                    </a:prstGeom>
+                  </pic:spPr>
+                </pic:pic>
+              </a:graphicData>
+            </a:graphic>
+          </wp:inline>
+        </w:drawing>
+      </w:r>
+    </w:p>
+    <w:p>
+      <w:pPr>
+        <w:rPr>
+          <w:i/>
+          <w:iCs/>
+          <w:sz w:val="28"/>
+          <w:szCs w:val="28"/>
+        </w:rPr>
+      </w:pPr>
+      <w:r>
+        <w:rPr>
+          <w:i/>
+          <w:iCs/>
+          <w:sz w:val="28"/>
+          <w:szCs w:val="28"/>
+        </w:rPr>
+        <w:drawing>
+          <wp:inline distT="0" distB="0" distL="0" distR="0" wp14:anchorId="7A31C73B" wp14:editId="2F8B7047">
+            <wp:extent cx="5731510" cy="2336800"/>
+            <wp:effectExtent l="0" t="0" r="2540" b="6350"/>
+            <wp:docPr id="25" name="Picture 25" descr="Text&#10;&#10;Description automatically generated"/>
+            <wp:cNvGraphicFramePr>
+              <a:graphicFrameLocks xmlns:a="http://schemas.openxmlformats.org/drawingml/2006/main" noChangeAspect="1"/>
+            </wp:cNvGraphicFramePr>
+            <a:graphic xmlns:a="http://schemas.openxmlformats.org/drawingml/2006/main">
+              <a:graphicData uri="http://schemas.openxmlformats.org/drawingml/2006/picture">
+                <pic:pic xmlns:pic="http://schemas.openxmlformats.org/drawingml/2006/picture">
+                  <pic:nvPicPr>
+                    <pic:cNvPr id="25" name="Picture 25" descr="Text&#10;&#10;Description automatically generated"/>
+                    <pic:cNvPicPr/>
+                  </pic:nvPicPr>
+                  <pic:blipFill>
+                    <a:blip r:embed="rId29"/>
+                    <a:stretch>
+                      <a:fillRect/>
+                    </a:stretch>
+                  </pic:blipFill>
+                  <pic:spPr>
+                    <a:xfrm>
+                      <a:off x="0" y="0"/>
+                      <a:ext cx="5731510" cy="2336800"/>
+                    </a:xfrm>
+                    <a:prstGeom prst="rect">
+                      <a:avLst/>
+                    </a:prstGeom>
+                  </pic:spPr>
+                </pic:pic>
+              </a:graphicData>
+            </a:graphic>
+          </wp:inline>
+        </w:drawing>
+      </w:r>
+    </w:p>
+    <w:p>
+      <w:pPr>
+        <w:rPr>
+          <w:i/>
+          <w:iCs/>
+          <w:sz w:val="28"/>
+          <w:szCs w:val="28"/>
+        </w:rPr>
+      </w:pPr>
+    </w:p>
+    <w:p>
+      <w:pPr>
+        <w:rPr>
+          <w:i/>
+          <w:iCs/>
+          <w:sz w:val="28"/>
+          <w:szCs w:val="28"/>
+        </w:rPr>
+      </w:pPr>
+      <w:r>
+        <w:rPr>
+          <w:i/>
+          <w:iCs/>
+          <w:sz w:val="28"/>
+          <w:szCs w:val="28"/>
+        </w:rPr>
+        <w:t>Created a magic barrier sprite to block enemy shots</w:t>
+      </w:r>
+    </w:p>
+    <w:p>
+      <w:pPr>
+        <w:rPr>
+          <w:i/>
+          <w:iCs/>
+          <w:sz w:val="28"/>
+          <w:szCs w:val="28"/>
+        </w:rPr>
+      </w:pPr>
+      <w:r>
+        <w:rPr>
+          <w:i/>
+          <w:iCs/>
+          <w:sz w:val="28"/>
+          <w:szCs w:val="28"/>
+        </w:rPr>
+        <w:drawing>
+          <wp:inline distT="0" distB="0" distL="0" distR="0" wp14:anchorId="52C6298A" wp14:editId="7389BDDE">
+            <wp:extent cx="5044440" cy="2680383"/>
+            <wp:effectExtent l="0" t="0" r="3810" b="5715"/>
+            <wp:docPr id="26" name="Picture 26" descr="Shape&#10;&#10;Description automatically generated with medium confidence"/>
+            <wp:cNvGraphicFramePr>
+              <a:graphicFrameLocks xmlns:a="http://schemas.openxmlformats.org/drawingml/2006/main" noChangeAspect="1"/>
+            </wp:cNvGraphicFramePr>
+            <a:graphic xmlns:a="http://schemas.openxmlformats.org/drawingml/2006/main">
+              <a:graphicData uri="http://schemas.openxmlformats.org/drawingml/2006/picture">
+                <pic:pic xmlns:pic="http://schemas.openxmlformats.org/drawingml/2006/picture">
+                  <pic:nvPicPr>
+                    <pic:cNvPr id="26" name="Picture 26" descr="Shape&#10;&#10;Description automatically generated with medium confidence"/>
+                    <pic:cNvPicPr/>
+                  </pic:nvPicPr>
+                  <pic:blipFill>
+                    <a:blip r:embed="rId30"/>
+                    <a:stretch>
+                      <a:fillRect/>
+                    </a:stretch>
+                  </pic:blipFill>
+                  <pic:spPr>
+                    <a:xfrm>
+                      <a:off x="0" y="0"/>
+                      <a:ext cx="5046363" cy="2681405"/>
+                    </a:xfrm>
+                    <a:prstGeom prst="rect">
+                      <a:avLst/>
+                    </a:prstGeom>
+                  </pic:spPr>
+                </pic:pic>
+              </a:graphicData>
+            </a:graphic>
+          </wp:inline>
+        </w:drawing>
+      </w:r>
+    </w:p>
+    <w:p>
+      <w:pPr>
+        <w:rPr>
+          <w:i/>
+          <w:iCs/>
+          <w:sz w:val="28"/>
+          <w:szCs w:val="28"/>
+        </w:rPr>
+      </w:pPr>
+      <w:r>
+        <w:rPr>
+          <w:i/>
+          <w:iCs/>
+          <w:sz w:val="28"/>
+          <w:szCs w:val="28"/>
+        </w:rPr>
+        <w:lastRenderedPageBreak/>
+        <w:drawing>
+          <wp:inline distT="0" distB="0" distL="0" distR="0" wp14:anchorId="1F29AB9A" wp14:editId="18F93F66">
+            <wp:extent cx="5731510" cy="3196590"/>
+            <wp:effectExtent l="0" t="0" r="2540" b="3810"/>
+            <wp:docPr id="27" name="Picture 27" descr="A picture containing graphical user interface&#10;&#10;Description automatically generated"/>
+            <wp:cNvGraphicFramePr>
+              <a:graphicFrameLocks xmlns:a="http://schemas.openxmlformats.org/drawingml/2006/main" noChangeAspect="1"/>
+            </wp:cNvGraphicFramePr>
+            <a:graphic xmlns:a="http://schemas.openxmlformats.org/drawingml/2006/main">
+              <a:graphicData uri="http://schemas.openxmlformats.org/drawingml/2006/picture">
+                <pic:pic xmlns:pic="http://schemas.openxmlformats.org/drawingml/2006/picture">
+                  <pic:nvPicPr>
+                    <pic:cNvPr id="27" name="Picture 27" descr="A picture containing graphical user interface&#10;&#10;Description automatically generated"/>
+                    <pic:cNvPicPr/>
+                  </pic:nvPicPr>
+                  <pic:blipFill>
+                    <a:blip r:embed="rId31"/>
+                    <a:stretch>
+                      <a:fillRect/>
+                    </a:stretch>
+                  </pic:blipFill>
+                  <pic:spPr>
+                    <a:xfrm>
+                      <a:off x="0" y="0"/>
+                      <a:ext cx="5731510" cy="3196590"/>
+                    </a:xfrm>
+                    <a:prstGeom prst="rect">
+                      <a:avLst/>
+                    </a:prstGeom>
+                  </pic:spPr>
+                </pic:pic>
+              </a:graphicData>
+            </a:graphic>
+          </wp:inline>
+        </w:drawing>
+      </w:r>
+    </w:p>
+    <w:p>
+      <w:pPr>
+        <w:rPr>
+          <w:i/>
+          <w:iCs/>
+          <w:sz w:val="28"/>
+          <w:szCs w:val="28"/>
+        </w:rPr>
+      </w:pPr>
+      <w:r>
+        <w:rPr>
+          <w:i/>
+          <w:iCs/>
+          <w:sz w:val="28"/>
+          <w:szCs w:val="28"/>
+        </w:rPr>
+        <w:t>Ran into issues with fireball collision, changed collider size and fixed it</w:t>
+      </w:r>
+    </w:p>
+    <w:p>
+      <w:pPr>
+        <w:rPr>
+          <w:i/>
+          <w:iCs/>
+          <w:sz w:val="28"/>
+          <w:szCs w:val="28"/>
+        </w:rPr>
+      </w:pPr>
+      <w:r>
+        <w:rPr>
+          <w:i/>
+          <w:iCs/>
+          <w:sz w:val="28"/>
+          <w:szCs w:val="28"/>
+        </w:rPr>
+        <w:drawing>
+          <wp:inline distT="0" distB="0" distL="0" distR="0" wp14:anchorId="570478A7" wp14:editId="61958EE9">
+            <wp:extent cx="2657846" cy="3410426"/>
+            <wp:effectExtent l="0" t="0" r="9525" b="0"/>
+            <wp:docPr id="28" name="Picture 28" descr="Chart&#10;&#10;Description automatically generated"/>
+            <wp:cNvGraphicFramePr>
+              <a:graphicFrameLocks xmlns:a="http://schemas.openxmlformats.org/drawingml/2006/main" noChangeAspect="1"/>
+            </wp:cNvGraphicFramePr>
+            <a:graphic xmlns:a="http://schemas.openxmlformats.org/drawingml/2006/main">
+              <a:graphicData uri="http://schemas.openxmlformats.org/drawingml/2006/picture">
+                <pic:pic xmlns:pic="http://schemas.openxmlformats.org/drawingml/2006/picture">
+                  <pic:nvPicPr>
+                    <pic:cNvPr id="28" name="Picture 28" descr="Chart&#10;&#10;Description automatically generated"/>
+                    <pic:cNvPicPr/>
+                  </pic:nvPicPr>
+                  <pic:blipFill>
+                    <a:blip r:embed="rId32"/>
+                    <a:stretch>
+                      <a:fillRect/>
+                    </a:stretch>
+                  </pic:blipFill>
+                  <pic:spPr>
+                    <a:xfrm>
+                      <a:off x="0" y="0"/>
+                      <a:ext cx="2657846" cy="3410426"/>
+                    </a:xfrm>
+                    <a:prstGeom prst="rect">
+                      <a:avLst/>
+                    </a:prstGeom>
+                  </pic:spPr>
+                </pic:pic>
+              </a:graphicData>
+            </a:graphic>
+          </wp:inline>
+        </w:drawing>
+      </w:r>
+    </w:p>
     <w:sectPr>
       <w:pgSz w:w="11906" w:h="16838"/>
       <w:pgMar w:top="1440" w:right="1440" w:bottom="1440" w:left="1440" w:header="708" w:footer="708" w:gutter="0"/>
@@ -2263,7 +2679,7 @@
         <v:path o:extrusionok="f" gradientshapeok="t" o:connecttype="rect"/>
         <o:lock v:ext="edit" aspectratio="t"/>
       </v:shapetype>
-      <v:shape id="_x0000_i1045" type="#_x0000_t75" style="width:12pt;height:12pt;visibility:visible;mso-wrap-style:square" o:bullet="t">
+      <v:shape id="_x0000_i1037" type="#_x0000_t75" style="width:12pt;height:12pt;visibility:visible;mso-wrap-style:square" o:bullet="t">
         <v:imagedata r:id="rId1" o:title=""/>
       </v:shape>
     </w:pict>

</xml_diff>

<commit_message>
Bat projectiles, colliders and code
</commit_message>
<xml_diff>
--- a/Game Dev Journal.docx
+++ b/Game Dev Journal.docx
@@ -2291,6 +2291,7 @@
         <w:rPr>
           <w:i/>
           <w:iCs/>
+          <w:noProof/>
           <w:sz w:val="28"/>
           <w:szCs w:val="28"/>
         </w:rPr>
@@ -2344,6 +2345,7 @@
         <w:rPr>
           <w:i/>
           <w:iCs/>
+          <w:noProof/>
           <w:sz w:val="28"/>
           <w:szCs w:val="28"/>
         </w:rPr>
@@ -2398,6 +2400,7 @@
         <w:rPr>
           <w:i/>
           <w:iCs/>
+          <w:noProof/>
           <w:sz w:val="28"/>
           <w:szCs w:val="28"/>
         </w:rPr>
@@ -2480,6 +2483,7 @@
         <w:rPr>
           <w:i/>
           <w:iCs/>
+          <w:noProof/>
           <w:sz w:val="28"/>
           <w:szCs w:val="28"/>
         </w:rPr>
@@ -2533,6 +2537,7 @@
         <w:rPr>
           <w:i/>
           <w:iCs/>
+          <w:noProof/>
           <w:sz w:val="28"/>
           <w:szCs w:val="28"/>
         </w:rPr>
@@ -2606,6 +2611,7 @@
         <w:rPr>
           <w:i/>
           <w:iCs/>
+          <w:noProof/>
           <w:sz w:val="28"/>
           <w:szCs w:val="28"/>
         </w:rPr>
@@ -2719,6 +2725,7 @@
         <w:rPr>
           <w:i/>
           <w:iCs/>
+          <w:noProof/>
           <w:sz w:val="28"/>
           <w:szCs w:val="28"/>
         </w:rPr>
@@ -2772,6 +2779,7 @@
         <w:rPr>
           <w:i/>
           <w:iCs/>
+          <w:noProof/>
           <w:sz w:val="28"/>
           <w:szCs w:val="28"/>
         </w:rPr>
@@ -2825,6 +2833,7 @@
         <w:rPr>
           <w:i/>
           <w:iCs/>
+          <w:noProof/>
           <w:sz w:val="28"/>
           <w:szCs w:val="28"/>
         </w:rPr>
@@ -2868,6 +2877,7 @@
         <w:rPr>
           <w:i/>
           <w:iCs/>
+          <w:noProof/>
           <w:sz w:val="28"/>
           <w:szCs w:val="28"/>
         </w:rPr>
@@ -3069,6 +3079,174 @@
         </w:drawing>
       </w:r>
     </w:p>
+    <w:p>
+      <w:pPr>
+        <w:rPr>
+          <w:b/>
+          <w:bCs/>
+          <w:i/>
+          <w:iCs/>
+          <w:sz w:val="28"/>
+          <w:szCs w:val="28"/>
+        </w:rPr>
+      </w:pPr>
+      <w:r>
+        <w:rPr>
+          <w:b/>
+          <w:bCs/>
+          <w:i/>
+          <w:iCs/>
+          <w:sz w:val="28"/>
+          <w:szCs w:val="28"/>
+        </w:rPr>
+        <w:t>25/4/2022</w:t>
+      </w:r>
+    </w:p>
+    <w:p>
+      <w:pPr>
+        <w:rPr>
+          <w:i/>
+          <w:iCs/>
+          <w:sz w:val="28"/>
+          <w:szCs w:val="28"/>
+        </w:rPr>
+      </w:pPr>
+      <w:r>
+        <w:rPr>
+          <w:i/>
+          <w:iCs/>
+          <w:sz w:val="28"/>
+          <w:szCs w:val="28"/>
+        </w:rPr>
+        <w:t>Bats now have their attack implemented in the code so they can fire</w:t>
+      </w:r>
+    </w:p>
+    <w:p>
+      <w:pPr>
+        <w:rPr>
+          <w:i/>
+          <w:iCs/>
+          <w:sz w:val="28"/>
+          <w:szCs w:val="28"/>
+        </w:rPr>
+      </w:pPr>
+      <w:r>
+        <w:rPr>
+          <w:i/>
+          <w:iCs/>
+          <w:sz w:val="28"/>
+          <w:szCs w:val="28"/>
+        </w:rPr>
+        <w:drawing>
+          <wp:inline distT="0" distB="0" distL="0" distR="0" wp14:anchorId="6B985598" wp14:editId="0CEC5AD9">
+            <wp:extent cx="5731510" cy="2480310"/>
+            <wp:effectExtent l="0" t="0" r="2540" b="0"/>
+            <wp:docPr id="36" name="Picture 36" descr="Text&#10;&#10;Description automatically generated"/>
+            <wp:cNvGraphicFramePr>
+              <a:graphicFrameLocks xmlns:a="http://schemas.openxmlformats.org/drawingml/2006/main" noChangeAspect="1"/>
+            </wp:cNvGraphicFramePr>
+            <a:graphic xmlns:a="http://schemas.openxmlformats.org/drawingml/2006/main">
+              <a:graphicData uri="http://schemas.openxmlformats.org/drawingml/2006/picture">
+                <pic:pic xmlns:pic="http://schemas.openxmlformats.org/drawingml/2006/picture">
+                  <pic:nvPicPr>
+                    <pic:cNvPr id="36" name="Picture 36" descr="Text&#10;&#10;Description automatically generated"/>
+                    <pic:cNvPicPr/>
+                  </pic:nvPicPr>
+                  <pic:blipFill>
+                    <a:blip r:embed="rId38"/>
+                    <a:stretch>
+                      <a:fillRect/>
+                    </a:stretch>
+                  </pic:blipFill>
+                  <pic:spPr>
+                    <a:xfrm>
+                      <a:off x="0" y="0"/>
+                      <a:ext cx="5731510" cy="2480310"/>
+                    </a:xfrm>
+                    <a:prstGeom prst="rect">
+                      <a:avLst/>
+                    </a:prstGeom>
+                  </pic:spPr>
+                </pic:pic>
+              </a:graphicData>
+            </a:graphic>
+          </wp:inline>
+        </w:drawing>
+      </w:r>
+    </w:p>
+    <w:p>
+      <w:pPr>
+        <w:rPr>
+          <w:i/>
+          <w:iCs/>
+          <w:sz w:val="28"/>
+          <w:szCs w:val="28"/>
+        </w:rPr>
+      </w:pPr>
+      <w:r>
+        <w:rPr>
+          <w:i/>
+          <w:iCs/>
+          <w:sz w:val="28"/>
+          <w:szCs w:val="28"/>
+        </w:rPr>
+        <w:t>Bats can now fire back</w:t>
+      </w:r>
+    </w:p>
+    <w:p>
+      <w:pPr>
+        <w:rPr>
+          <w:i/>
+          <w:iCs/>
+          <w:sz w:val="28"/>
+          <w:szCs w:val="28"/>
+        </w:rPr>
+      </w:pPr>
+      <w:r>
+        <w:rPr>
+          <w:i/>
+          <w:iCs/>
+          <w:sz w:val="28"/>
+          <w:szCs w:val="28"/>
+        </w:rPr>
+        <w:lastRenderedPageBreak/>
+        <w:drawing>
+          <wp:inline distT="0" distB="0" distL="0" distR="0" wp14:anchorId="7DE3DDC0" wp14:editId="29BF0849">
+            <wp:extent cx="4182059" cy="3029373"/>
+            <wp:effectExtent l="0" t="0" r="9525" b="0"/>
+            <wp:docPr id="35" name="Picture 35" descr="Graphical user interface&#10;&#10;Description automatically generated"/>
+            <wp:cNvGraphicFramePr>
+              <a:graphicFrameLocks xmlns:a="http://schemas.openxmlformats.org/drawingml/2006/main" noChangeAspect="1"/>
+            </wp:cNvGraphicFramePr>
+            <a:graphic xmlns:a="http://schemas.openxmlformats.org/drawingml/2006/main">
+              <a:graphicData uri="http://schemas.openxmlformats.org/drawingml/2006/picture">
+                <pic:pic xmlns:pic="http://schemas.openxmlformats.org/drawingml/2006/picture">
+                  <pic:nvPicPr>
+                    <pic:cNvPr id="35" name="Picture 35" descr="Graphical user interface&#10;&#10;Description automatically generated"/>
+                    <pic:cNvPicPr/>
+                  </pic:nvPicPr>
+                  <pic:blipFill>
+                    <a:blip r:embed="rId39"/>
+                    <a:stretch>
+                      <a:fillRect/>
+                    </a:stretch>
+                  </pic:blipFill>
+                  <pic:spPr>
+                    <a:xfrm>
+                      <a:off x="0" y="0"/>
+                      <a:ext cx="4182059" cy="3029373"/>
+                    </a:xfrm>
+                    <a:prstGeom prst="rect">
+                      <a:avLst/>
+                    </a:prstGeom>
+                  </pic:spPr>
+                </pic:pic>
+              </a:graphicData>
+            </a:graphic>
+          </wp:inline>
+        </w:drawing>
+      </w:r>
+    </w:p>
     <w:sectPr>
       <w:pgSz w:w="11906" w:h="16838"/>
       <w:pgMar w:top="1440" w:right="1440" w:bottom="1440" w:left="1440" w:header="708" w:footer="708" w:gutter="0"/>
@@ -3102,7 +3280,7 @@
         <v:path o:extrusionok="f" gradientshapeok="t" o:connecttype="rect"/>
         <o:lock v:ext="edit" aspectratio="t"/>
       </v:shapetype>
-      <v:shape id="_x0000_i1041" type="#_x0000_t75" style="width:12pt;height:12pt;visibility:visible;mso-wrap-style:square" o:bullet="t">
+      <v:shape id="_x0000_i1038" type="#_x0000_t75" style="width:12pt;height:12pt;visibility:visible;mso-wrap-style:square" o:bullet="t">
         <v:imagedata r:id="rId1" o:title=""/>
       </v:shape>
     </w:pict>

</xml_diff>